<commit_message>
Added final draft adviesrapport
</commit_message>
<xml_diff>
--- a/Adviesrapport Data Warehouse en Business Intelligence.docx
+++ b/Adviesrapport Data Warehouse en Business Intelligence.docx
@@ -673,6 +673,7 @@
                                       <w:color w:val="4472C4" w:themeColor="accent1"/>
                                       <w:sz w:val="36"/>
                                       <w:szCs w:val="36"/>
+                                      <w:lang w:val="en-US"/>
                                     </w:rPr>
                                     <w:alias w:val="Ondertitel"/>
                                     <w:tag w:val=""/>
@@ -690,6 +691,7 @@
                                           <w:color w:val="4472C4" w:themeColor="accent1"/>
                                           <w:sz w:val="36"/>
                                           <w:szCs w:val="36"/>
+                                          <w:lang w:val="en-US"/>
                                         </w:rPr>
                                       </w:pPr>
                                       <w:r>
@@ -697,6 +699,7 @@
                                           <w:color w:val="4472C4" w:themeColor="accent1"/>
                                           <w:sz w:val="36"/>
                                           <w:szCs w:val="36"/>
+                                          <w:lang w:val="en-US"/>
                                         </w:rPr>
                                         <w:t>The Cloud Consultants</w:t>
                                       </w:r>
@@ -831,6 +834,7 @@
                                 <w:color w:val="4472C4" w:themeColor="accent1"/>
                                 <w:sz w:val="36"/>
                                 <w:szCs w:val="36"/>
+                                <w:lang w:val="en-US"/>
                               </w:rPr>
                               <w:alias w:val="Ondertitel"/>
                               <w:tag w:val=""/>
@@ -848,6 +852,7 @@
                                     <w:color w:val="4472C4" w:themeColor="accent1"/>
                                     <w:sz w:val="36"/>
                                     <w:szCs w:val="36"/>
+                                    <w:lang w:val="en-US"/>
                                   </w:rPr>
                                 </w:pPr>
                                 <w:r>
@@ -855,6 +860,7 @@
                                     <w:color w:val="4472C4" w:themeColor="accent1"/>
                                     <w:sz w:val="36"/>
                                     <w:szCs w:val="36"/>
+                                    <w:lang w:val="en-US"/>
                                   </w:rPr>
                                   <w:t>The Cloud Consultants</w:t>
                                 </w:r>
@@ -882,7 +888,7 @@
       <w:pPr>
         <w:pStyle w:val="Kop1"/>
       </w:pPr>
-      <w:bookmarkStart w:id="0" w:name="_Toc57284167"/>
+      <w:bookmarkStart w:id="0" w:name="_Toc57468493"/>
       <w:r>
         <w:lastRenderedPageBreak/>
         <w:t>Versiebeheer</w:t>
@@ -1013,25 +1019,57 @@
           <w:tcPr>
             <w:tcW w:w="846" w:type="dxa"/>
           </w:tcPr>
-          <w:p/>
+          <w:p>
+            <w:r>
+              <w:t>0.2</w:t>
+            </w:r>
+          </w:p>
         </w:tc>
         <w:tc>
           <w:tcPr>
             <w:tcW w:w="1701" w:type="dxa"/>
           </w:tcPr>
-          <w:p/>
+          <w:p>
+            <w:r>
+              <w:t xml:space="preserve">A. van Dalen </w:t>
+            </w:r>
+          </w:p>
+          <w:p>
+            <w:r>
+              <w:t>S.A. Twardowski</w:t>
+            </w:r>
+          </w:p>
         </w:tc>
         <w:tc>
           <w:tcPr>
             <w:tcW w:w="1417" w:type="dxa"/>
           </w:tcPr>
-          <w:p/>
+          <w:p>
+            <w:r>
+              <w:t>2</w:t>
+            </w:r>
+            <w:r>
+              <w:t>8</w:t>
+            </w:r>
+            <w:r>
+              <w:t>-11-2020</w:t>
+            </w:r>
+          </w:p>
         </w:tc>
         <w:tc>
           <w:tcPr>
             <w:tcW w:w="5386" w:type="dxa"/>
           </w:tcPr>
-          <w:p/>
+          <w:p>
+            <w:proofErr w:type="spellStart"/>
+            <w:r>
+              <w:t>Final</w:t>
+            </w:r>
+            <w:proofErr w:type="spellEnd"/>
+            <w:r>
+              <w:t xml:space="preserve"> draft</w:t>
+            </w:r>
+          </w:p>
         </w:tc>
       </w:tr>
     </w:tbl>
@@ -1091,7 +1129,7 @@
           <w:r>
             <w:fldChar w:fldCharType="separate"/>
           </w:r>
-          <w:hyperlink w:anchor="_Toc57284167" w:history="1">
+          <w:hyperlink w:anchor="_Toc57468493" w:history="1">
             <w:r>
               <w:rPr>
                 <w:rStyle w:val="Hyperlink"/>
@@ -1118,7 +1156,7 @@
                 <w:noProof/>
                 <w:webHidden/>
               </w:rPr>
-              <w:instrText xml:space="preserve"> PAGEREF _Toc57284167 \h </w:instrText>
+              <w:instrText xml:space="preserve"> PAGEREF _Toc57468493 \h </w:instrText>
             </w:r>
             <w:r>
               <w:rPr>
@@ -1161,13 +1199,13 @@
               <w:lang w:eastAsia="nl-NL"/>
             </w:rPr>
           </w:pPr>
-          <w:hyperlink w:anchor="_Toc57284168" w:history="1">
+          <w:hyperlink w:anchor="_Toc57468494" w:history="1">
             <w:r>
               <w:rPr>
                 <w:rStyle w:val="Hyperlink"/>
                 <w:noProof/>
               </w:rPr>
-              <w:t>Introductie</w:t>
+              <w:t>Managementsamenvatting</w:t>
             </w:r>
             <w:r>
               <w:rPr>
@@ -1188,7 +1226,7 @@
                 <w:noProof/>
                 <w:webHidden/>
               </w:rPr>
-              <w:instrText xml:space="preserve"> PAGEREF _Toc57284168 \h </w:instrText>
+              <w:instrText xml:space="preserve"> PAGEREF _Toc57468494 \h </w:instrText>
             </w:r>
             <w:r>
               <w:rPr>
@@ -1209,6 +1247,146 @@
                 <w:webHidden/>
               </w:rPr>
               <w:t>3</w:t>
+            </w:r>
+            <w:r>
+              <w:rPr>
+                <w:noProof/>
+                <w:webHidden/>
+              </w:rPr>
+              <w:fldChar w:fldCharType="end"/>
+            </w:r>
+          </w:hyperlink>
+        </w:p>
+        <w:p>
+          <w:pPr>
+            <w:pStyle w:val="Inhopg1"/>
+            <w:tabs>
+              <w:tab w:val="right" w:leader="dot" w:pos="9350"/>
+            </w:tabs>
+            <w:rPr>
+              <w:rFonts w:eastAsiaTheme="minorEastAsia"/>
+              <w:noProof/>
+              <w:lang w:eastAsia="nl-NL"/>
+            </w:rPr>
+          </w:pPr>
+          <w:hyperlink w:anchor="_Toc57468495" w:history="1">
+            <w:r>
+              <w:rPr>
+                <w:rStyle w:val="Hyperlink"/>
+                <w:noProof/>
+              </w:rPr>
+              <w:t>Inleiding</w:t>
+            </w:r>
+            <w:r>
+              <w:rPr>
+                <w:noProof/>
+                <w:webHidden/>
+              </w:rPr>
+              <w:tab/>
+            </w:r>
+            <w:r>
+              <w:rPr>
+                <w:noProof/>
+                <w:webHidden/>
+              </w:rPr>
+              <w:fldChar w:fldCharType="begin"/>
+            </w:r>
+            <w:r>
+              <w:rPr>
+                <w:noProof/>
+                <w:webHidden/>
+              </w:rPr>
+              <w:instrText xml:space="preserve"> PAGEREF _Toc57468495 \h </w:instrText>
+            </w:r>
+            <w:r>
+              <w:rPr>
+                <w:noProof/>
+                <w:webHidden/>
+              </w:rPr>
+            </w:r>
+            <w:r>
+              <w:rPr>
+                <w:noProof/>
+                <w:webHidden/>
+              </w:rPr>
+              <w:fldChar w:fldCharType="separate"/>
+            </w:r>
+            <w:r>
+              <w:rPr>
+                <w:noProof/>
+                <w:webHidden/>
+              </w:rPr>
+              <w:t>4</w:t>
+            </w:r>
+            <w:r>
+              <w:rPr>
+                <w:noProof/>
+                <w:webHidden/>
+              </w:rPr>
+              <w:fldChar w:fldCharType="end"/>
+            </w:r>
+          </w:hyperlink>
+        </w:p>
+        <w:p>
+          <w:pPr>
+            <w:pStyle w:val="Inhopg1"/>
+            <w:tabs>
+              <w:tab w:val="right" w:leader="dot" w:pos="9350"/>
+            </w:tabs>
+            <w:rPr>
+              <w:rFonts w:eastAsiaTheme="minorEastAsia"/>
+              <w:noProof/>
+              <w:lang w:eastAsia="nl-NL"/>
+            </w:rPr>
+          </w:pPr>
+          <w:hyperlink w:anchor="_Toc57468496" w:history="1">
+            <w:r>
+              <w:rPr>
+                <w:rStyle w:val="Hyperlink"/>
+                <w:noProof/>
+              </w:rPr>
+              <w:t>Onderzoek</w:t>
+            </w:r>
+            <w:r>
+              <w:rPr>
+                <w:noProof/>
+                <w:webHidden/>
+              </w:rPr>
+              <w:tab/>
+            </w:r>
+            <w:r>
+              <w:rPr>
+                <w:noProof/>
+                <w:webHidden/>
+              </w:rPr>
+              <w:fldChar w:fldCharType="begin"/>
+            </w:r>
+            <w:r>
+              <w:rPr>
+                <w:noProof/>
+                <w:webHidden/>
+              </w:rPr>
+              <w:instrText xml:space="preserve"> PAGEREF _Toc57468496 \h </w:instrText>
+            </w:r>
+            <w:r>
+              <w:rPr>
+                <w:noProof/>
+                <w:webHidden/>
+              </w:rPr>
+            </w:r>
+            <w:r>
+              <w:rPr>
+                <w:noProof/>
+                <w:webHidden/>
+              </w:rPr>
+              <w:fldChar w:fldCharType="separate"/>
+            </w:r>
+            <w:r>
+              <w:rPr>
+                <w:noProof/>
+                <w:webHidden/>
+              </w:rPr>
+              <w:t>5</w:t>
             </w:r>
             <w:r>
               <w:rPr>
@@ -1231,13 +1409,13 @@
               <w:lang w:eastAsia="nl-NL"/>
             </w:rPr>
           </w:pPr>
-          <w:hyperlink w:anchor="_Toc57284169" w:history="1">
+          <w:hyperlink w:anchor="_Toc57468497" w:history="1">
             <w:r>
               <w:rPr>
                 <w:rStyle w:val="Hyperlink"/>
                 <w:noProof/>
               </w:rPr>
-              <w:t>Brondata</w:t>
+              <w:t>Wat is business intelligence?</w:t>
             </w:r>
             <w:r>
               <w:rPr>
@@ -1258,7 +1436,7 @@
                 <w:noProof/>
                 <w:webHidden/>
               </w:rPr>
-              <w:instrText xml:space="preserve"> PAGEREF _Toc57284169 \h </w:instrText>
+              <w:instrText xml:space="preserve"> PAGEREF _Toc57468497 \h </w:instrText>
             </w:r>
             <w:r>
               <w:rPr>
@@ -1278,7 +1456,7 @@
                 <w:noProof/>
                 <w:webHidden/>
               </w:rPr>
-              <w:t>4</w:t>
+              <w:t>5</w:t>
             </w:r>
             <w:r>
               <w:rPr>
@@ -1301,13 +1479,13 @@
               <w:lang w:eastAsia="nl-NL"/>
             </w:rPr>
           </w:pPr>
-          <w:hyperlink w:anchor="_Toc57284170" w:history="1">
+          <w:hyperlink w:anchor="_Toc57468498" w:history="1">
             <w:r>
               <w:rPr>
                 <w:rStyle w:val="Hyperlink"/>
                 <w:noProof/>
               </w:rPr>
-              <w:t>Business intelligence vragen</w:t>
+              <w:t>Hoe wordt business intelligence geïmplementeerd binnen een organisatie?</w:t>
             </w:r>
             <w:r>
               <w:rPr>
@@ -1328,7 +1506,7 @@
                 <w:noProof/>
                 <w:webHidden/>
               </w:rPr>
-              <w:instrText xml:space="preserve"> PAGEREF _Toc57284170 \h </w:instrText>
+              <w:instrText xml:space="preserve"> PAGEREF _Toc57468498 \h </w:instrText>
             </w:r>
             <w:r>
               <w:rPr>
@@ -1348,7 +1526,7 @@
                 <w:noProof/>
                 <w:webHidden/>
               </w:rPr>
-              <w:t>4</w:t>
+              <w:t>5</w:t>
             </w:r>
             <w:r>
               <w:rPr>
@@ -1371,13 +1549,13 @@
               <w:lang w:eastAsia="nl-NL"/>
             </w:rPr>
           </w:pPr>
-          <w:hyperlink w:anchor="_Toc57284171" w:history="1">
+          <w:hyperlink w:anchor="_Toc57468499" w:history="1">
             <w:r>
               <w:rPr>
                 <w:rStyle w:val="Hyperlink"/>
                 <w:noProof/>
               </w:rPr>
-              <w:t>Modellen</w:t>
+              <w:t>Kan business intelligence van meerwaarde zijn voor de organisatie?</w:t>
             </w:r>
             <w:r>
               <w:rPr>
@@ -1398,7 +1576,7 @@
                 <w:noProof/>
                 <w:webHidden/>
               </w:rPr>
-              <w:instrText xml:space="preserve"> PAGEREF _Toc57284171 \h </w:instrText>
+              <w:instrText xml:space="preserve"> PAGEREF _Toc57468499 \h </w:instrText>
             </w:r>
             <w:r>
               <w:rPr>
@@ -1441,13 +1619,13 @@
               <w:lang w:eastAsia="nl-NL"/>
             </w:rPr>
           </w:pPr>
-          <w:hyperlink w:anchor="_Toc57284172" w:history="1">
+          <w:hyperlink w:anchor="_Toc57468500" w:history="1">
             <w:r>
               <w:rPr>
                 <w:rStyle w:val="Hyperlink"/>
                 <w:noProof/>
               </w:rPr>
-              <w:t>Proces</w:t>
+              <w:t>Is er voldoende kennis aanwezig voor het implementeren en onderhouden van een business intelligence implementatie binnen de organisatie?</w:t>
             </w:r>
             <w:r>
               <w:rPr>
@@ -1468,7 +1646,7 @@
                 <w:noProof/>
                 <w:webHidden/>
               </w:rPr>
-              <w:instrText xml:space="preserve"> PAGEREF _Toc57284172 \h </w:instrText>
+              <w:instrText xml:space="preserve"> PAGEREF _Toc57468500 \h </w:instrText>
             </w:r>
             <w:r>
               <w:rPr>
@@ -1488,7 +1666,7 @@
                 <w:noProof/>
                 <w:webHidden/>
               </w:rPr>
-              <w:t>8</w:t>
+              <w:t>6</w:t>
             </w:r>
             <w:r>
               <w:rPr>
@@ -1501,7 +1679,7 @@
         </w:p>
         <w:p>
           <w:pPr>
-            <w:pStyle w:val="Inhopg2"/>
+            <w:pStyle w:val="Inhopg1"/>
             <w:tabs>
               <w:tab w:val="right" w:leader="dot" w:pos="9350"/>
             </w:tabs>
@@ -1511,13 +1689,13 @@
               <w:lang w:eastAsia="nl-NL"/>
             </w:rPr>
           </w:pPr>
-          <w:hyperlink w:anchor="_Toc57284173" w:history="1">
+          <w:hyperlink w:anchor="_Toc57468501" w:history="1">
             <w:r>
               <w:rPr>
                 <w:rStyle w:val="Hyperlink"/>
                 <w:noProof/>
               </w:rPr>
-              <w:t>Software</w:t>
+              <w:t>Conclusie</w:t>
             </w:r>
             <w:r>
               <w:rPr>
@@ -1538,7 +1716,7 @@
                 <w:noProof/>
                 <w:webHidden/>
               </w:rPr>
-              <w:instrText xml:space="preserve"> PAGEREF _Toc57284173 \h </w:instrText>
+              <w:instrText xml:space="preserve"> PAGEREF _Toc57468501 \h </w:instrText>
             </w:r>
             <w:r>
               <w:rPr>
@@ -1558,7 +1736,7 @@
                 <w:noProof/>
                 <w:webHidden/>
               </w:rPr>
-              <w:t>8</w:t>
+              <w:t>7</w:t>
             </w:r>
             <w:r>
               <w:rPr>
@@ -1571,21 +1749,24 @@
         </w:p>
         <w:p>
           <w:pPr>
-            <w:pStyle w:val="Inhopg3"/>
+            <w:pStyle w:val="Inhopg1"/>
             <w:tabs>
               <w:tab w:val="right" w:leader="dot" w:pos="9350"/>
             </w:tabs>
             <w:rPr>
+              <w:rFonts w:eastAsiaTheme="minorEastAsia"/>
               <w:noProof/>
+              <w:lang w:eastAsia="nl-NL"/>
             </w:rPr>
           </w:pPr>
-          <w:hyperlink w:anchor="_Toc57284174" w:history="1">
+          <w:hyperlink w:anchor="_Toc57468502" w:history="1">
             <w:r>
               <w:rPr>
                 <w:rStyle w:val="Hyperlink"/>
                 <w:noProof/>
-              </w:rPr>
-              <w:t>Database</w:t>
+                <w:lang w:val="en-US"/>
+              </w:rPr>
+              <w:t>Verwijzingen</w:t>
             </w:r>
             <w:r>
               <w:rPr>
@@ -1606,7 +1787,7 @@
                 <w:noProof/>
                 <w:webHidden/>
               </w:rPr>
-              <w:instrText xml:space="preserve"> PAGEREF _Toc57284174 \h </w:instrText>
+              <w:instrText xml:space="preserve"> PAGEREF _Toc57468502 \h </w:instrText>
             </w:r>
             <w:r>
               <w:rPr>
@@ -1627,210 +1808,6 @@
                 <w:webHidden/>
               </w:rPr>
               <w:t>8</w:t>
-            </w:r>
-            <w:r>
-              <w:rPr>
-                <w:noProof/>
-                <w:webHidden/>
-              </w:rPr>
-              <w:fldChar w:fldCharType="end"/>
-            </w:r>
-          </w:hyperlink>
-        </w:p>
-        <w:p>
-          <w:pPr>
-            <w:pStyle w:val="Inhopg3"/>
-            <w:tabs>
-              <w:tab w:val="right" w:leader="dot" w:pos="9350"/>
-            </w:tabs>
-            <w:rPr>
-              <w:noProof/>
-            </w:rPr>
-          </w:pPr>
-          <w:hyperlink w:anchor="_Toc57284175" w:history="1">
-            <w:r>
-              <w:rPr>
-                <w:rStyle w:val="Hyperlink"/>
-                <w:noProof/>
-              </w:rPr>
-              <w:t>ETL</w:t>
-            </w:r>
-            <w:r>
-              <w:rPr>
-                <w:noProof/>
-                <w:webHidden/>
-              </w:rPr>
-              <w:tab/>
-            </w:r>
-            <w:r>
-              <w:rPr>
-                <w:noProof/>
-                <w:webHidden/>
-              </w:rPr>
-              <w:fldChar w:fldCharType="begin"/>
-            </w:r>
-            <w:r>
-              <w:rPr>
-                <w:noProof/>
-                <w:webHidden/>
-              </w:rPr>
-              <w:instrText xml:space="preserve"> PAGEREF _Toc57284175 \h </w:instrText>
-            </w:r>
-            <w:r>
-              <w:rPr>
-                <w:noProof/>
-                <w:webHidden/>
-              </w:rPr>
-            </w:r>
-            <w:r>
-              <w:rPr>
-                <w:noProof/>
-                <w:webHidden/>
-              </w:rPr>
-              <w:fldChar w:fldCharType="separate"/>
-            </w:r>
-            <w:r>
-              <w:rPr>
-                <w:noProof/>
-                <w:webHidden/>
-              </w:rPr>
-              <w:t>10</w:t>
-            </w:r>
-            <w:r>
-              <w:rPr>
-                <w:noProof/>
-                <w:webHidden/>
-              </w:rPr>
-              <w:fldChar w:fldCharType="end"/>
-            </w:r>
-          </w:hyperlink>
-        </w:p>
-        <w:p>
-          <w:pPr>
-            <w:pStyle w:val="Inhopg3"/>
-            <w:tabs>
-              <w:tab w:val="right" w:leader="dot" w:pos="9350"/>
-            </w:tabs>
-            <w:rPr>
-              <w:noProof/>
-            </w:rPr>
-          </w:pPr>
-          <w:hyperlink w:anchor="_Toc57284176" w:history="1">
-            <w:r>
-              <w:rPr>
-                <w:rStyle w:val="Hyperlink"/>
-                <w:noProof/>
-              </w:rPr>
-              <w:t>Publicatie</w:t>
-            </w:r>
-            <w:r>
-              <w:rPr>
-                <w:noProof/>
-                <w:webHidden/>
-              </w:rPr>
-              <w:tab/>
-            </w:r>
-            <w:r>
-              <w:rPr>
-                <w:noProof/>
-                <w:webHidden/>
-              </w:rPr>
-              <w:fldChar w:fldCharType="begin"/>
-            </w:r>
-            <w:r>
-              <w:rPr>
-                <w:noProof/>
-                <w:webHidden/>
-              </w:rPr>
-              <w:instrText xml:space="preserve"> PAGEREF _Toc57284176 \h </w:instrText>
-            </w:r>
-            <w:r>
-              <w:rPr>
-                <w:noProof/>
-                <w:webHidden/>
-              </w:rPr>
-            </w:r>
-            <w:r>
-              <w:rPr>
-                <w:noProof/>
-                <w:webHidden/>
-              </w:rPr>
-              <w:fldChar w:fldCharType="separate"/>
-            </w:r>
-            <w:r>
-              <w:rPr>
-                <w:noProof/>
-                <w:webHidden/>
-              </w:rPr>
-              <w:t>12</w:t>
-            </w:r>
-            <w:r>
-              <w:rPr>
-                <w:noProof/>
-                <w:webHidden/>
-              </w:rPr>
-              <w:fldChar w:fldCharType="end"/>
-            </w:r>
-          </w:hyperlink>
-        </w:p>
-        <w:p>
-          <w:pPr>
-            <w:pStyle w:val="Inhopg3"/>
-            <w:tabs>
-              <w:tab w:val="right" w:leader="dot" w:pos="9350"/>
-            </w:tabs>
-            <w:rPr>
-              <w:noProof/>
-            </w:rPr>
-          </w:pPr>
-          <w:hyperlink w:anchor="_Toc57284177" w:history="1">
-            <w:r>
-              <w:rPr>
-                <w:rStyle w:val="Hyperlink"/>
-                <w:noProof/>
-              </w:rPr>
-              <w:t>Visualisatie</w:t>
-            </w:r>
-            <w:r>
-              <w:rPr>
-                <w:noProof/>
-                <w:webHidden/>
-              </w:rPr>
-              <w:tab/>
-            </w:r>
-            <w:r>
-              <w:rPr>
-                <w:noProof/>
-                <w:webHidden/>
-              </w:rPr>
-              <w:fldChar w:fldCharType="begin"/>
-            </w:r>
-            <w:r>
-              <w:rPr>
-                <w:noProof/>
-                <w:webHidden/>
-              </w:rPr>
-              <w:instrText xml:space="preserve"> PAGEREF _Toc57284177 \h </w:instrText>
-            </w:r>
-            <w:r>
-              <w:rPr>
-                <w:noProof/>
-                <w:webHidden/>
-              </w:rPr>
-            </w:r>
-            <w:r>
-              <w:rPr>
-                <w:noProof/>
-                <w:webHidden/>
-              </w:rPr>
-              <w:fldChar w:fldCharType="separate"/>
-            </w:r>
-            <w:r>
-              <w:rPr>
-                <w:noProof/>
-                <w:webHidden/>
-              </w:rPr>
-              <w:t>14</w:t>
             </w:r>
             <w:r>
               <w:rPr>
@@ -1861,10 +1838,12 @@
       <w:pPr>
         <w:pStyle w:val="Kop1"/>
       </w:pPr>
+      <w:bookmarkStart w:id="1" w:name="_Toc57468494"/>
       <w:r>
         <w:lastRenderedPageBreak/>
         <w:t>Managementsamenvatting</w:t>
       </w:r>
+      <w:bookmarkEnd w:id="1"/>
     </w:p>
     <w:p>
       <w:r>
@@ -1891,6 +1870,7 @@
           <w:id w:val="-1479530193"/>
           <w:citation/>
         </w:sdtPr>
+        <w:sdtEndPr/>
         <w:sdtContent>
           <w:r>
             <w:fldChar w:fldCharType="begin"/>
@@ -1938,12 +1918,14 @@
     </w:p>
     <w:p>
       <w:pPr>
-        <w:pStyle w:val="Kop2"/>
+        <w:pStyle w:val="Kop1"/>
       </w:pPr>
+      <w:bookmarkStart w:id="2" w:name="_Toc57468495"/>
       <w:r>
         <w:lastRenderedPageBreak/>
         <w:t>Inleiding</w:t>
       </w:r>
+      <w:bookmarkEnd w:id="2"/>
     </w:p>
     <w:p>
       <w:r>
@@ -1970,12 +1952,14 @@
     </w:p>
     <w:p>
       <w:pPr>
-        <w:pStyle w:val="Kop2"/>
+        <w:pStyle w:val="Kop1"/>
       </w:pPr>
+      <w:bookmarkStart w:id="3" w:name="_Toc57468496"/>
       <w:r>
         <w:lastRenderedPageBreak/>
         <w:t>Onderzoek</w:t>
       </w:r>
+      <w:bookmarkEnd w:id="3"/>
     </w:p>
     <w:p>
       <w:r>
@@ -2046,23 +2030,13 @@
     </w:p>
     <w:p>
       <w:pPr>
-        <w:pStyle w:val="Kop3"/>
-        <w:rPr>
-          <w:lang w:val="en-US"/>
-        </w:rPr>
+        <w:pStyle w:val="Kop2"/>
       </w:pPr>
-      <w:r>
-        <w:rPr>
-          <w:lang w:val="en-US"/>
-        </w:rPr>
-        <w:t>Wat is business i</w:t>
-      </w:r>
-      <w:r>
-        <w:rPr>
-          <w:lang w:val="en-US"/>
-        </w:rPr>
-        <w:t>ntelligence?</w:t>
-      </w:r>
+      <w:bookmarkStart w:id="4" w:name="_Toc57468497"/>
+      <w:r>
+        <w:t>Wat is business intelligence?</w:t>
+      </w:r>
+      <w:bookmarkEnd w:id="4"/>
     </w:p>
     <w:p>
       <w:r>
@@ -2120,11 +2094,13 @@
     </w:p>
     <w:p>
       <w:pPr>
-        <w:pStyle w:val="Kop3"/>
+        <w:pStyle w:val="Kop2"/>
       </w:pPr>
+      <w:bookmarkStart w:id="5" w:name="_Toc57468498"/>
       <w:r>
         <w:t>Hoe wordt business intelligence geïmplementeerd binnen een organisatie?</w:t>
       </w:r>
+      <w:bookmarkEnd w:id="5"/>
     </w:p>
     <w:p>
       <w:r>
@@ -2177,9 +2153,14 @@
       </w:r>
     </w:p>
     <w:p>
+      <w:pPr>
+        <w:pStyle w:val="Kop2"/>
+      </w:pPr>
+      <w:bookmarkStart w:id="6" w:name="_Toc57468499"/>
       <w:r>
         <w:t>Kan business intelligence van meerwaarde zijn voor de organisatie?</w:t>
       </w:r>
+      <w:bookmarkEnd w:id="6"/>
     </w:p>
     <w:p>
       <w:r>
@@ -2190,6 +2171,7 @@
           <w:id w:val="1140916191"/>
           <w:citation/>
         </w:sdtPr>
+        <w:sdtEndPr/>
         <w:sdtContent>
           <w:r>
             <w:fldChar w:fldCharType="begin"/>
@@ -2204,7 +2186,13 @@
             <w:rPr>
               <w:noProof/>
             </w:rPr>
-            <w:t xml:space="preserve"> (Visionbi, 2020)</w:t>
+            <w:t xml:space="preserve"> </w:t>
+          </w:r>
+          <w:r>
+            <w:rPr>
+              <w:noProof/>
+            </w:rPr>
+            <w:t>(Visionbi, 2020)</w:t>
           </w:r>
           <w:r>
             <w:fldChar w:fldCharType="end"/>
@@ -2224,11 +2212,13 @@
     </w:p>
     <w:p>
       <w:pPr>
-        <w:pStyle w:val="Kop3"/>
+        <w:pStyle w:val="Kop2"/>
       </w:pPr>
+      <w:bookmarkStart w:id="7" w:name="_Toc57468500"/>
       <w:r>
         <w:t>Is er voldoende kennis aanwezig voor het implementeren en onderhouden van een business intelligence implementatie binnen de organisatie?</w:t>
       </w:r>
+      <w:bookmarkEnd w:id="7"/>
     </w:p>
     <w:p>
       <w:r>
@@ -2236,15 +2226,154 @@
       </w:r>
     </w:p>
     <w:p>
-      <w:r>
-        <w:t>Conclusie</w:t>
+      <w:pPr>
+        <w:rPr>
+          <w:rFonts w:asciiTheme="majorHAnsi" w:eastAsiaTheme="majorEastAsia" w:hAnsiTheme="majorHAnsi" w:cstheme="majorBidi"/>
+          <w:color w:val="2F5496" w:themeColor="accent1" w:themeShade="BF"/>
+          <w:sz w:val="26"/>
+          <w:szCs w:val="26"/>
+        </w:rPr>
+      </w:pPr>
+      <w:r>
+        <w:br w:type="page"/>
       </w:r>
     </w:p>
     <w:p>
-      <w:r>
-        <w:t>Verwijzingen</w:t>
-      </w:r>
+      <w:pPr>
+        <w:pStyle w:val="Kop1"/>
+      </w:pPr>
+      <w:bookmarkStart w:id="8" w:name="_Toc57468501"/>
+      <w:r>
+        <w:lastRenderedPageBreak/>
+        <w:t>Conclusie</w:t>
+      </w:r>
+      <w:bookmarkEnd w:id="8"/>
     </w:p>
+    <w:p>
+      <w:r>
+        <w:t xml:space="preserve">Ons onderzoek heeft uitgewezen dat business intelligence van meerwaarde kan zijn voor de organisatie. Volgens extern onderzoek is gebleken dat de gemiddelde return of </w:t>
+      </w:r>
+      <w:proofErr w:type="spellStart"/>
+      <w:r>
+        <w:t>investement</w:t>
+      </w:r>
+      <w:proofErr w:type="spellEnd"/>
+      <w:r>
+        <w:t xml:space="preserve"> van een business intelligence implementatie hoog is. Het prototype geeft inzicht in de mogelijkheden die business intelligence biedt voor de organisatie. Tijdens het maken van het prototype is gebleken dat er </w:t>
+      </w:r>
+      <w:r>
+        <w:t>voldoende kennis is binnen de organisatie om een business intelligence implementatie uit te voeren.</w:t>
+      </w:r>
+    </w:p>
+    <w:p>
+      <w:r>
+        <w:br w:type="page"/>
+      </w:r>
+    </w:p>
+    <w:bookmarkStart w:id="9" w:name="_Toc57468502" w:displacedByCustomXml="next"/>
+    <w:sdt>
+      <w:sdtPr>
+        <w:id w:val="-1688126980"/>
+        <w:docPartObj>
+          <w:docPartGallery w:val="Bibliographies"/>
+          <w:docPartUnique/>
+        </w:docPartObj>
+      </w:sdtPr>
+      <w:sdtEndPr>
+        <w:rPr>
+          <w:rFonts w:asciiTheme="minorHAnsi" w:eastAsiaTheme="minorHAnsi" w:hAnsiTheme="minorHAnsi" w:cstheme="minorBidi"/>
+          <w:color w:val="auto"/>
+          <w:sz w:val="22"/>
+          <w:szCs w:val="22"/>
+        </w:rPr>
+      </w:sdtEndPr>
+      <w:sdtContent>
+        <w:p>
+          <w:pPr>
+            <w:pStyle w:val="Kop1"/>
+            <w:rPr>
+              <w:lang w:val="en-US"/>
+            </w:rPr>
+          </w:pPr>
+          <w:proofErr w:type="spellStart"/>
+          <w:r>
+            <w:rPr>
+              <w:lang w:val="en-US"/>
+            </w:rPr>
+            <w:t>Verwijzingen</w:t>
+          </w:r>
+          <w:bookmarkEnd w:id="9"/>
+          <w:proofErr w:type="spellEnd"/>
+        </w:p>
+        <w:sdt>
+          <w:sdtPr>
+            <w:id w:val="-573587230"/>
+            <w:bibliography/>
+          </w:sdtPr>
+          <w:sdtContent>
+            <w:p>
+              <w:pPr>
+                <w:pStyle w:val="Bibliografie"/>
+                <w:ind w:left="720" w:hanging="720"/>
+                <w:rPr>
+                  <w:noProof/>
+                  <w:lang w:val="en-US"/>
+                </w:rPr>
+              </w:pPr>
+              <w:r>
+                <w:fldChar w:fldCharType="begin"/>
+              </w:r>
+              <w:r>
+                <w:rPr>
+                  <w:lang w:val="en-US"/>
+                </w:rPr>
+                <w:instrText>BIBLIOGRAPHY</w:instrText>
+              </w:r>
+              <w:r>
+                <w:fldChar w:fldCharType="separate"/>
+              </w:r>
+              <w:r>
+                <w:rPr>
+                  <w:noProof/>
+                </w:rPr>
+                <w:t xml:space="preserve">Visionbi. (2020, 11 26). </w:t>
+              </w:r>
+              <w:r>
+                <w:rPr>
+                  <w:i/>
+                  <w:iCs/>
+                  <w:noProof/>
+                </w:rPr>
+                <w:t>Business Intelligence levert 13 euro op voor iedere euro investering in analytics</w:t>
+              </w:r>
+              <w:r>
+                <w:rPr>
+                  <w:noProof/>
+                </w:rPr>
+                <w:t xml:space="preserve">. </w:t>
+              </w:r>
+              <w:r>
+                <w:rPr>
+                  <w:noProof/>
+                  <w:lang w:val="en-US"/>
+                </w:rPr>
+                <w:t>Retrieved from visionbi.nl: https://visionbi.nl/wat-levert-business-intelligence-analystics-op/</w:t>
+              </w:r>
+            </w:p>
+            <w:p>
+              <w:r>
+                <w:rPr>
+                  <w:b/>
+                  <w:bCs/>
+                </w:rPr>
+                <w:fldChar w:fldCharType="end"/>
+              </w:r>
+            </w:p>
+          </w:sdtContent>
+        </w:sdt>
+      </w:sdtContent>
+    </w:sdt>
+    <w:p/>
     <w:p/>
     <w:sectPr>
       <w:headerReference w:type="default" r:id="rId9"/>
@@ -2540,7 +2669,7 @@
           <w:docPart w:val="AF77236BA5AE4B2F8B516F488A300065"/>
         </w:placeholder>
         <w:dataBinding w:prefixMappings="xmlns:ns0='http://schemas.microsoft.com/office/2006/coverPageProps'" w:xpath="/ns0:CoverPageProperties[1]/ns0:PublishDate[1]" w:storeItemID="{55AF091B-3C7A-41E3-B477-F2FDAA23CFDA}"/>
-        <w:date w:fullDate="2020-11-26T00:00:00Z">
+        <w:date w:fullDate="2020-11-28T00:00:00Z">
           <w:dateFormat w:val="d MMMM yyyy"/>
           <w:lid w:val="nl-NL"/>
           <w:storeMappedDataAs w:val="dateTime"/>
@@ -2567,7 +2696,7 @@
             <w:szCs w:val="24"/>
             <w:lang w:val="en-US"/>
           </w:rPr>
-          <w:t>6</w:t>
+          <w:t>8</w:t>
         </w:r>
         <w:r>
           <w:rPr>
@@ -3958,6 +4087,7 @@
     <w:rsid w:val="00167DAA"/>
     <w:rsid w:val="0037738F"/>
     <w:rsid w:val="00903834"/>
+    <w:rsid w:val="00A75806"/>
     <w:rsid w:val="00D801FE"/>
     <w:rsid w:val="00E5471C"/>
     <w:rsid w:val="00E838CF"/>
@@ -4691,7 +4821,7 @@
 
 <file path=customXml/item1.xml><?xml version="1.0" encoding="utf-8"?>
 <CoverPageProperties xmlns="http://schemas.microsoft.com/office/2006/coverPageProps">
-  <PublishDate>2020-11-26T00:00:00</PublishDate>
+  <PublishDate>2020-11-28T00:00:00</PublishDate>
   <Abstract/>
   <CompanyAddress/>
   <CompanyPhone/>

</xml_diff>